<commit_message>
added MICE imputation and KNN imputation
</commit_message>
<xml_diff>
--- a/dissertation/Word/Project Dissertation.docx
+++ b/dissertation/Word/Project Dissertation.docx
@@ -2,7 +2,17 @@
 <file path=word/document.xml><?xml version="1.0" encoding="utf-8"?>
 <w:document xmlns:wpc="http://schemas.microsoft.com/office/word/2010/wordprocessingCanvas" xmlns:cx="http://schemas.microsoft.com/office/drawing/2014/chartex" xmlns:cx1="http://schemas.microsoft.com/office/drawing/2015/9/8/chartex" xmlns:cx2="http://schemas.microsoft.com/office/drawing/2015/10/21/chartex" xmlns:cx3="http://schemas.microsoft.com/office/drawing/2016/5/9/chartex" xmlns:cx4="http://schemas.microsoft.com/office/drawing/2016/5/10/chartex" xmlns:cx5="http://schemas.microsoft.com/office/drawing/2016/5/11/chartex" xmlns:cx6="http://schemas.microsoft.com/office/drawing/2016/5/12/chartex" xmlns:cx7="http://schemas.microsoft.com/office/drawing/2016/5/13/chartex" xmlns:cx8="http://schemas.microsoft.com/office/drawing/2016/5/14/chartex" xmlns:mc="http://schemas.openxmlformats.org/markup-compatibility/2006" xmlns:aink="http://schemas.microsoft.com/office/drawing/2016/ink" xmlns:am3d="http://schemas.microsoft.com/office/drawing/2017/model3d" xmlns:o="urn:schemas-microsoft-com:office:office" xmlns:r="http://schemas.openxmlformats.org/officeDocument/2006/relationships" xmlns:m="http://schemas.openxmlformats.org/officeDocument/2006/math" xmlns:v="urn:schemas-microsoft-com:vml" xmlns:wp14="http://schemas.microsoft.com/office/word/2010/wordprocessingDrawing" xmlns:wp="http://schemas.openxmlformats.org/drawingml/2006/wordprocessingDrawing" xmlns:w10="urn:schemas-microsoft-com:office:word" xmlns:w="http://schemas.openxmlformats.org/wordprocessingml/2006/main" xmlns:w14="http://schemas.microsoft.com/office/word/2010/wordml" xmlns:w15="http://schemas.microsoft.com/office/word/2012/wordml" xmlns:w16cex="http://schemas.microsoft.com/office/word/2018/wordml/cex" xmlns:w16cid="http://schemas.microsoft.com/office/word/2016/wordml/cid" xmlns:w16="http://schemas.microsoft.com/office/word/2018/wordml" xmlns:w16sdtdh="http://schemas.microsoft.com/office/word/2020/wordml/sdtdatahash" xmlns:w16se="http://schemas.microsoft.com/office/word/2015/wordml/symex" xmlns:wpg="http://schemas.microsoft.com/office/word/2010/wordprocessingGroup" xmlns:wpi="http://schemas.microsoft.com/office/word/2010/wordprocessingInk" xmlns:wne="http://schemas.microsoft.com/office/word/2006/wordml" xmlns:wps="http://schemas.microsoft.com/office/word/2010/wordprocessingShape" mc:Ignorable="w14 w15 w16se w16cid w16 w16cex w16sdtdh wp14">
   <w:body>
-    <w:p/>
+    <w:p>
+      <w:r>
+        <w:t xml:space="preserve"> </w:t>
+      </w:r>
+      <w:r>
+        <w:t xml:space="preserve"> </w:t>
+      </w:r>
+      <w:r>
+        <w:tab/>
+      </w:r>
+    </w:p>
     <w:p>
       <w:pPr>
         <w:pStyle w:val="Title"/>
@@ -564,31 +574,7 @@
     </w:p>
     <w:p>
       <w:r>
-        <w:t xml:space="preserve">Publicly available large scale Electronic Health Records (EHR) with detailed lab tests, </w:t>
-      </w:r>
-      <w:proofErr w:type="spellStart"/>
-      <w:r>
-        <w:t>hospitalisations</w:t>
-      </w:r>
-      <w:proofErr w:type="spellEnd"/>
-      <w:r>
-        <w:t xml:space="preserve"> and prescriptions are important in research community </w:t>
-      </w:r>
-      <w:proofErr w:type="gramStart"/>
-      <w:r>
-        <w:t>in order to</w:t>
-      </w:r>
-      <w:proofErr w:type="gramEnd"/>
-      <w:r>
-        <w:t xml:space="preserve"> develop robust clinical decision systems. This data </w:t>
-      </w:r>
-      <w:proofErr w:type="gramStart"/>
-      <w:r>
-        <w:t>include</w:t>
-      </w:r>
-      <w:proofErr w:type="gramEnd"/>
-      <w:r>
-        <w:t xml:space="preserve"> detailed information on patients history but they are complex and irregularly sampled. In this project, we aim to:</w:t>
+        <w:t>Publicly available large scale Electronic Health Records (EHR) with detailed lab tests, hospitalisations and prescriptions are important in research community in order to develop robust clinical decision systems. This data include detailed information on patients history but they are complex and irregularly sampled. In this project, we aim to:</w:t>
       </w:r>
     </w:p>
     <w:p>
@@ -611,21 +597,8 @@
     </w:p>
     <w:p>
       <w:r>
-        <w:t xml:space="preserve">Programming skills: python, </w:t>
-      </w:r>
-      <w:proofErr w:type="spellStart"/>
-      <w:r>
-        <w:t>sklearn</w:t>
-      </w:r>
-      <w:proofErr w:type="spellEnd"/>
-      <w:r>
-        <w:t xml:space="preserve">, </w:t>
-      </w:r>
-      <w:proofErr w:type="spellStart"/>
-      <w:r>
-        <w:t>pytorch</w:t>
-      </w:r>
-      <w:proofErr w:type="spellEnd"/>
+        <w:t>Programming skills: python, sklearn, pytorch</w:t>
+      </w:r>
     </w:p>
     <w:p>
       <w:r>
@@ -690,23 +663,7 @@
     </w:p>
     <w:p>
       <w:r>
-        <w:t xml:space="preserve">The static features </w:t>
-      </w:r>
-      <w:proofErr w:type="gramStart"/>
-      <w:r>
-        <w:t>is</w:t>
-      </w:r>
-      <w:proofErr w:type="gramEnd"/>
-      <w:r>
-        <w:t xml:space="preserve"> the </w:t>
-      </w:r>
-      <w:proofErr w:type="spellStart"/>
-      <w:r>
-        <w:t>cohert</w:t>
-      </w:r>
-      <w:proofErr w:type="spellEnd"/>
-      <w:r>
-        <w:t xml:space="preserve"> selection of the patients.</w:t>
+        <w:t>The static features is the cohert selection of the patients.</w:t>
       </w:r>
     </w:p>
     <w:p/>
@@ -773,11 +730,9 @@
           </wp:anchor>
         </w:drawing>
       </w:r>
-      <w:proofErr w:type="spellStart"/>
       <w:r>
         <w:t>patients_data</w:t>
       </w:r>
-      <w:proofErr w:type="spellEnd"/>
     </w:p>
     <w:p>
       <w:pPr>
@@ -845,11 +800,9 @@
           </wp:anchor>
         </w:drawing>
       </w:r>
-      <w:proofErr w:type="spellStart"/>
       <w:r>
         <w:t>Events_data</w:t>
       </w:r>
-      <w:proofErr w:type="spellEnd"/>
     </w:p>
     <w:p>
       <w:pPr>
@@ -1104,59 +1057,25 @@
           <w:lang w:val="en-GB"/>
         </w:rPr>
       </w:pPr>
-      <w:proofErr w:type="spellStart"/>
-      <w:r>
-        <w:rPr>
-          <w:rFonts w:ascii="Consolas" w:eastAsia="Times New Roman" w:hAnsi="Consolas" w:cs="Times New Roman"/>
-          <w:color w:val="D4D4D4"/>
-          <w:sz w:val="21"/>
-          <w:szCs w:val="21"/>
-          <w:lang w:val="en-GB"/>
-        </w:rPr>
-        <w:t>numeric_vars</w:t>
-      </w:r>
-      <w:proofErr w:type="spellEnd"/>
-      <w:r>
-        <w:rPr>
-          <w:rFonts w:ascii="Consolas" w:eastAsia="Times New Roman" w:hAnsi="Consolas" w:cs="Times New Roman"/>
-          <w:color w:val="D4D4D4"/>
-          <w:sz w:val="21"/>
-          <w:szCs w:val="21"/>
-          <w:lang w:val="en-GB"/>
-        </w:rPr>
-        <w:t xml:space="preserve"> = [</w:t>
-      </w:r>
-      <w:r>
-        <w:rPr>
-          <w:rFonts w:ascii="Consolas" w:eastAsia="Times New Roman" w:hAnsi="Consolas" w:cs="Times New Roman"/>
-          <w:color w:val="CE9178"/>
-          <w:sz w:val="21"/>
-          <w:szCs w:val="21"/>
-          <w:lang w:val="en-GB"/>
-        </w:rPr>
-        <w:t>'</w:t>
-      </w:r>
-      <w:proofErr w:type="spellStart"/>
-      <w:r>
-        <w:rPr>
-          <w:rFonts w:ascii="Consolas" w:eastAsia="Times New Roman" w:hAnsi="Consolas" w:cs="Times New Roman"/>
-          <w:color w:val="CE9178"/>
-          <w:sz w:val="21"/>
-          <w:szCs w:val="21"/>
-          <w:lang w:val="en-GB"/>
-        </w:rPr>
-        <w:t>subject_id</w:t>
-      </w:r>
-      <w:proofErr w:type="spellEnd"/>
-      <w:r>
-        <w:rPr>
-          <w:rFonts w:ascii="Consolas" w:eastAsia="Times New Roman" w:hAnsi="Consolas" w:cs="Times New Roman"/>
-          <w:color w:val="CE9178"/>
-          <w:sz w:val="21"/>
-          <w:szCs w:val="21"/>
-          <w:lang w:val="en-GB"/>
-        </w:rPr>
-        <w:t>'</w:t>
+      <w:r>
+        <w:rPr>
+          <w:rFonts w:ascii="Consolas" w:eastAsia="Times New Roman" w:hAnsi="Consolas" w:cs="Times New Roman"/>
+          <w:color w:val="D4D4D4"/>
+          <w:sz w:val="21"/>
+          <w:szCs w:val="21"/>
+          <w:lang w:val="en-GB"/>
+        </w:rPr>
+        <w:t>numeric_vars = [</w:t>
+      </w:r>
+      <w:r>
+        <w:rPr>
+          <w:rFonts w:ascii="Consolas" w:eastAsia="Times New Roman" w:hAnsi="Consolas" w:cs="Times New Roman"/>
+          <w:color w:val="CE9178"/>
+          <w:sz w:val="21"/>
+          <w:szCs w:val="21"/>
+          <w:lang w:val="en-GB"/>
+        </w:rPr>
+        <w:t>'subject_id'</w:t>
       </w:r>
       <w:r>
         <w:rPr>
@@ -1176,29 +1095,7 @@
           <w:szCs w:val="21"/>
           <w:lang w:val="en-GB"/>
         </w:rPr>
-        <w:t>'</w:t>
-      </w:r>
-      <w:proofErr w:type="spellStart"/>
-      <w:r>
-        <w:rPr>
-          <w:rFonts w:ascii="Consolas" w:eastAsia="Times New Roman" w:hAnsi="Consolas" w:cs="Times New Roman"/>
-          <w:color w:val="CE9178"/>
-          <w:sz w:val="21"/>
-          <w:szCs w:val="21"/>
-          <w:lang w:val="en-GB"/>
-        </w:rPr>
-        <w:t>hadm_id</w:t>
-      </w:r>
-      <w:proofErr w:type="spellEnd"/>
-      <w:r>
-        <w:rPr>
-          <w:rFonts w:ascii="Consolas" w:eastAsia="Times New Roman" w:hAnsi="Consolas" w:cs="Times New Roman"/>
-          <w:color w:val="CE9178"/>
-          <w:sz w:val="21"/>
-          <w:szCs w:val="21"/>
-          <w:lang w:val="en-GB"/>
-        </w:rPr>
-        <w:t>'</w:t>
+        <w:t>'hadm_id'</w:t>
       </w:r>
       <w:r>
         <w:rPr>
@@ -1218,29 +1115,7 @@
           <w:szCs w:val="21"/>
           <w:lang w:val="en-GB"/>
         </w:rPr>
-        <w:t>'</w:t>
-      </w:r>
-      <w:proofErr w:type="spellStart"/>
-      <w:r>
-        <w:rPr>
-          <w:rFonts w:ascii="Consolas" w:eastAsia="Times New Roman" w:hAnsi="Consolas" w:cs="Times New Roman"/>
-          <w:color w:val="CE9178"/>
-          <w:sz w:val="21"/>
-          <w:szCs w:val="21"/>
-          <w:lang w:val="en-GB"/>
-        </w:rPr>
-        <w:t>hours_in</w:t>
-      </w:r>
-      <w:proofErr w:type="spellEnd"/>
-      <w:r>
-        <w:rPr>
-          <w:rFonts w:ascii="Consolas" w:eastAsia="Times New Roman" w:hAnsi="Consolas" w:cs="Times New Roman"/>
-          <w:color w:val="CE9178"/>
-          <w:sz w:val="21"/>
-          <w:szCs w:val="21"/>
-          <w:lang w:val="en-GB"/>
-        </w:rPr>
-        <w:t>'</w:t>
+        <w:t>'hours_in'</w:t>
       </w:r>
       <w:r>
         <w:rPr>
@@ -1646,59 +1521,25 @@
           <w:lang w:val="en-GB"/>
         </w:rPr>
       </w:pPr>
-      <w:proofErr w:type="spellStart"/>
-      <w:r>
-        <w:rPr>
-          <w:rFonts w:ascii="Consolas" w:eastAsia="Times New Roman" w:hAnsi="Consolas" w:cs="Times New Roman"/>
-          <w:color w:val="D4D4D4"/>
-          <w:sz w:val="21"/>
-          <w:szCs w:val="21"/>
-          <w:lang w:val="en-GB"/>
-        </w:rPr>
-        <w:t>numeric_vars</w:t>
-      </w:r>
-      <w:proofErr w:type="spellEnd"/>
-      <w:r>
-        <w:rPr>
-          <w:rFonts w:ascii="Consolas" w:eastAsia="Times New Roman" w:hAnsi="Consolas" w:cs="Times New Roman"/>
-          <w:color w:val="D4D4D4"/>
-          <w:sz w:val="21"/>
-          <w:szCs w:val="21"/>
-          <w:lang w:val="en-GB"/>
-        </w:rPr>
-        <w:t xml:space="preserve"> = [</w:t>
-      </w:r>
-      <w:r>
-        <w:rPr>
-          <w:rFonts w:ascii="Consolas" w:eastAsia="Times New Roman" w:hAnsi="Consolas" w:cs="Times New Roman"/>
-          <w:color w:val="CE9178"/>
-          <w:sz w:val="21"/>
-          <w:szCs w:val="21"/>
-          <w:lang w:val="en-GB"/>
-        </w:rPr>
-        <w:t>'</w:t>
-      </w:r>
-      <w:proofErr w:type="spellStart"/>
-      <w:r>
-        <w:rPr>
-          <w:rFonts w:ascii="Consolas" w:eastAsia="Times New Roman" w:hAnsi="Consolas" w:cs="Times New Roman"/>
-          <w:color w:val="CE9178"/>
-          <w:sz w:val="21"/>
-          <w:szCs w:val="21"/>
-          <w:lang w:val="en-GB"/>
-        </w:rPr>
-        <w:t>subject_id</w:t>
-      </w:r>
-      <w:proofErr w:type="spellEnd"/>
-      <w:r>
-        <w:rPr>
-          <w:rFonts w:ascii="Consolas" w:eastAsia="Times New Roman" w:hAnsi="Consolas" w:cs="Times New Roman"/>
-          <w:color w:val="CE9178"/>
-          <w:sz w:val="21"/>
-          <w:szCs w:val="21"/>
-          <w:lang w:val="en-GB"/>
-        </w:rPr>
-        <w:t>'</w:t>
+      <w:r>
+        <w:rPr>
+          <w:rFonts w:ascii="Consolas" w:eastAsia="Times New Roman" w:hAnsi="Consolas" w:cs="Times New Roman"/>
+          <w:color w:val="D4D4D4"/>
+          <w:sz w:val="21"/>
+          <w:szCs w:val="21"/>
+          <w:lang w:val="en-GB"/>
+        </w:rPr>
+        <w:t>numeric_vars = [</w:t>
+      </w:r>
+      <w:r>
+        <w:rPr>
+          <w:rFonts w:ascii="Consolas" w:eastAsia="Times New Roman" w:hAnsi="Consolas" w:cs="Times New Roman"/>
+          <w:color w:val="CE9178"/>
+          <w:sz w:val="21"/>
+          <w:szCs w:val="21"/>
+          <w:lang w:val="en-GB"/>
+        </w:rPr>
+        <w:t>'subject_id'</w:t>
       </w:r>
       <w:r>
         <w:rPr>
@@ -1718,29 +1559,7 @@
           <w:szCs w:val="21"/>
           <w:lang w:val="en-GB"/>
         </w:rPr>
-        <w:t>'</w:t>
-      </w:r>
-      <w:proofErr w:type="spellStart"/>
-      <w:r>
-        <w:rPr>
-          <w:rFonts w:ascii="Consolas" w:eastAsia="Times New Roman" w:hAnsi="Consolas" w:cs="Times New Roman"/>
-          <w:color w:val="CE9178"/>
-          <w:sz w:val="21"/>
-          <w:szCs w:val="21"/>
-          <w:lang w:val="en-GB"/>
-        </w:rPr>
-        <w:t>hadm_id</w:t>
-      </w:r>
-      <w:proofErr w:type="spellEnd"/>
-      <w:r>
-        <w:rPr>
-          <w:rFonts w:ascii="Consolas" w:eastAsia="Times New Roman" w:hAnsi="Consolas" w:cs="Times New Roman"/>
-          <w:color w:val="CE9178"/>
-          <w:sz w:val="21"/>
-          <w:szCs w:val="21"/>
-          <w:lang w:val="en-GB"/>
-        </w:rPr>
-        <w:t>'</w:t>
+        <w:t>'hadm_id'</w:t>
       </w:r>
       <w:r>
         <w:rPr>
@@ -1760,29 +1579,7 @@
           <w:szCs w:val="21"/>
           <w:lang w:val="en-GB"/>
         </w:rPr>
-        <w:t>'</w:t>
-      </w:r>
-      <w:proofErr w:type="spellStart"/>
-      <w:r>
-        <w:rPr>
-          <w:rFonts w:ascii="Consolas" w:eastAsia="Times New Roman" w:hAnsi="Consolas" w:cs="Times New Roman"/>
-          <w:color w:val="CE9178"/>
-          <w:sz w:val="21"/>
-          <w:szCs w:val="21"/>
-          <w:lang w:val="en-GB"/>
-        </w:rPr>
-        <w:t>hours_in</w:t>
-      </w:r>
-      <w:proofErr w:type="spellEnd"/>
-      <w:r>
-        <w:rPr>
-          <w:rFonts w:ascii="Consolas" w:eastAsia="Times New Roman" w:hAnsi="Consolas" w:cs="Times New Roman"/>
-          <w:color w:val="CE9178"/>
-          <w:sz w:val="21"/>
-          <w:szCs w:val="21"/>
-          <w:lang w:val="en-GB"/>
-        </w:rPr>
-        <w:t>'</w:t>
+        <w:t>'hours_in'</w:t>
       </w:r>
       <w:r>
         <w:rPr>
@@ -2775,29 +2572,7 @@
           <w:szCs w:val="21"/>
           <w:lang w:val="en-GB"/>
         </w:rPr>
-        <w:t>"('</w:t>
-      </w:r>
-      <w:proofErr w:type="spellStart"/>
-      <w:r>
-        <w:rPr>
-          <w:rFonts w:ascii="Consolas" w:eastAsia="Times New Roman" w:hAnsi="Consolas" w:cs="Times New Roman"/>
-          <w:color w:val="CE9178"/>
-          <w:sz w:val="21"/>
-          <w:szCs w:val="21"/>
-          <w:lang w:val="en-GB"/>
-        </w:rPr>
-        <w:t>Glascow</w:t>
-      </w:r>
-      <w:proofErr w:type="spellEnd"/>
-      <w:r>
-        <w:rPr>
-          <w:rFonts w:ascii="Consolas" w:eastAsia="Times New Roman" w:hAnsi="Consolas" w:cs="Times New Roman"/>
-          <w:color w:val="CE9178"/>
-          <w:sz w:val="21"/>
-          <w:szCs w:val="21"/>
-          <w:lang w:val="en-GB"/>
-        </w:rPr>
-        <w:t xml:space="preserve"> coma scale eye opening', 'mean')_1.0"</w:t>
+        <w:t>"('Glascow coma scale eye opening', 'mean')_1.0"</w:t>
       </w:r>
       <w:r>
         <w:rPr>
@@ -2840,29 +2615,7 @@
           <w:szCs w:val="21"/>
           <w:lang w:val="en-GB"/>
         </w:rPr>
-        <w:t>"('</w:t>
-      </w:r>
-      <w:proofErr w:type="spellStart"/>
-      <w:r>
-        <w:rPr>
-          <w:rFonts w:ascii="Consolas" w:eastAsia="Times New Roman" w:hAnsi="Consolas" w:cs="Times New Roman"/>
-          <w:color w:val="CE9178"/>
-          <w:sz w:val="21"/>
-          <w:szCs w:val="21"/>
-          <w:lang w:val="en-GB"/>
-        </w:rPr>
-        <w:t>Glascow</w:t>
-      </w:r>
-      <w:proofErr w:type="spellEnd"/>
-      <w:r>
-        <w:rPr>
-          <w:rFonts w:ascii="Consolas" w:eastAsia="Times New Roman" w:hAnsi="Consolas" w:cs="Times New Roman"/>
-          <w:color w:val="CE9178"/>
-          <w:sz w:val="21"/>
-          <w:szCs w:val="21"/>
-          <w:lang w:val="en-GB"/>
-        </w:rPr>
-        <w:t xml:space="preserve"> coma scale eye opening', 'mean')_2.0"</w:t>
+        <w:t>"('Glascow coma scale eye opening', 'mean')_2.0"</w:t>
       </w:r>
       <w:r>
         <w:rPr>
@@ -2905,29 +2658,7 @@
           <w:szCs w:val="21"/>
           <w:lang w:val="en-GB"/>
         </w:rPr>
-        <w:t>"('</w:t>
-      </w:r>
-      <w:proofErr w:type="spellStart"/>
-      <w:r>
-        <w:rPr>
-          <w:rFonts w:ascii="Consolas" w:eastAsia="Times New Roman" w:hAnsi="Consolas" w:cs="Times New Roman"/>
-          <w:color w:val="CE9178"/>
-          <w:sz w:val="21"/>
-          <w:szCs w:val="21"/>
-          <w:lang w:val="en-GB"/>
-        </w:rPr>
-        <w:t>Glascow</w:t>
-      </w:r>
-      <w:proofErr w:type="spellEnd"/>
-      <w:r>
-        <w:rPr>
-          <w:rFonts w:ascii="Consolas" w:eastAsia="Times New Roman" w:hAnsi="Consolas" w:cs="Times New Roman"/>
-          <w:color w:val="CE9178"/>
-          <w:sz w:val="21"/>
-          <w:szCs w:val="21"/>
-          <w:lang w:val="en-GB"/>
-        </w:rPr>
-        <w:t xml:space="preserve"> coma scale eye opening', 'mean')_3.0"</w:t>
+        <w:t>"('Glascow coma scale eye opening', 'mean')_3.0"</w:t>
       </w:r>
       <w:r>
         <w:rPr>
@@ -2970,29 +2701,7 @@
           <w:szCs w:val="21"/>
           <w:lang w:val="en-GB"/>
         </w:rPr>
-        <w:t>"('</w:t>
-      </w:r>
-      <w:proofErr w:type="spellStart"/>
-      <w:r>
-        <w:rPr>
-          <w:rFonts w:ascii="Consolas" w:eastAsia="Times New Roman" w:hAnsi="Consolas" w:cs="Times New Roman"/>
-          <w:color w:val="CE9178"/>
-          <w:sz w:val="21"/>
-          <w:szCs w:val="21"/>
-          <w:lang w:val="en-GB"/>
-        </w:rPr>
-        <w:t>Glascow</w:t>
-      </w:r>
-      <w:proofErr w:type="spellEnd"/>
-      <w:r>
-        <w:rPr>
-          <w:rFonts w:ascii="Consolas" w:eastAsia="Times New Roman" w:hAnsi="Consolas" w:cs="Times New Roman"/>
-          <w:color w:val="CE9178"/>
-          <w:sz w:val="21"/>
-          <w:szCs w:val="21"/>
-          <w:lang w:val="en-GB"/>
-        </w:rPr>
-        <w:t xml:space="preserve"> coma scale eye opening', 'mean')_4.0"</w:t>
+        <w:t>"('Glascow coma scale eye opening', 'mean')_4.0"</w:t>
       </w:r>
       <w:r>
         <w:rPr>
@@ -3035,29 +2744,7 @@
           <w:szCs w:val="21"/>
           <w:lang w:val="en-GB"/>
         </w:rPr>
-        <w:t>"('</w:t>
-      </w:r>
-      <w:proofErr w:type="spellStart"/>
-      <w:r>
-        <w:rPr>
-          <w:rFonts w:ascii="Consolas" w:eastAsia="Times New Roman" w:hAnsi="Consolas" w:cs="Times New Roman"/>
-          <w:color w:val="CE9178"/>
-          <w:sz w:val="21"/>
-          <w:szCs w:val="21"/>
-          <w:lang w:val="en-GB"/>
-        </w:rPr>
-        <w:t>Glascow</w:t>
-      </w:r>
-      <w:proofErr w:type="spellEnd"/>
-      <w:r>
-        <w:rPr>
-          <w:rFonts w:ascii="Consolas" w:eastAsia="Times New Roman" w:hAnsi="Consolas" w:cs="Times New Roman"/>
-          <w:color w:val="CE9178"/>
-          <w:sz w:val="21"/>
-          <w:szCs w:val="21"/>
-          <w:lang w:val="en-GB"/>
-        </w:rPr>
-        <w:t xml:space="preserve"> coma scale motor response', 'mean')_1.0"</w:t>
+        <w:t>"('Glascow coma scale motor response', 'mean')_1.0"</w:t>
       </w:r>
       <w:r>
         <w:rPr>
@@ -3100,29 +2787,7 @@
           <w:szCs w:val="21"/>
           <w:lang w:val="en-GB"/>
         </w:rPr>
-        <w:t>"('</w:t>
-      </w:r>
-      <w:proofErr w:type="spellStart"/>
-      <w:r>
-        <w:rPr>
-          <w:rFonts w:ascii="Consolas" w:eastAsia="Times New Roman" w:hAnsi="Consolas" w:cs="Times New Roman"/>
-          <w:color w:val="CE9178"/>
-          <w:sz w:val="21"/>
-          <w:szCs w:val="21"/>
-          <w:lang w:val="en-GB"/>
-        </w:rPr>
-        <w:t>Glascow</w:t>
-      </w:r>
-      <w:proofErr w:type="spellEnd"/>
-      <w:r>
-        <w:rPr>
-          <w:rFonts w:ascii="Consolas" w:eastAsia="Times New Roman" w:hAnsi="Consolas" w:cs="Times New Roman"/>
-          <w:color w:val="CE9178"/>
-          <w:sz w:val="21"/>
-          <w:szCs w:val="21"/>
-          <w:lang w:val="en-GB"/>
-        </w:rPr>
-        <w:t xml:space="preserve"> coma scale motor response', 'mean')_2.0"</w:t>
+        <w:t>"('Glascow coma scale motor response', 'mean')_2.0"</w:t>
       </w:r>
       <w:r>
         <w:rPr>
@@ -3165,29 +2830,7 @@
           <w:szCs w:val="21"/>
           <w:lang w:val="en-GB"/>
         </w:rPr>
-        <w:t>"('</w:t>
-      </w:r>
-      <w:proofErr w:type="spellStart"/>
-      <w:r>
-        <w:rPr>
-          <w:rFonts w:ascii="Consolas" w:eastAsia="Times New Roman" w:hAnsi="Consolas" w:cs="Times New Roman"/>
-          <w:color w:val="CE9178"/>
-          <w:sz w:val="21"/>
-          <w:szCs w:val="21"/>
-          <w:lang w:val="en-GB"/>
-        </w:rPr>
-        <w:t>Glascow</w:t>
-      </w:r>
-      <w:proofErr w:type="spellEnd"/>
-      <w:r>
-        <w:rPr>
-          <w:rFonts w:ascii="Consolas" w:eastAsia="Times New Roman" w:hAnsi="Consolas" w:cs="Times New Roman"/>
-          <w:color w:val="CE9178"/>
-          <w:sz w:val="21"/>
-          <w:szCs w:val="21"/>
-          <w:lang w:val="en-GB"/>
-        </w:rPr>
-        <w:t xml:space="preserve"> coma scale motor response', 'mean')_3.0"</w:t>
+        <w:t>"('Glascow coma scale motor response', 'mean')_3.0"</w:t>
       </w:r>
       <w:r>
         <w:rPr>
@@ -3230,29 +2873,7 @@
           <w:szCs w:val="21"/>
           <w:lang w:val="en-GB"/>
         </w:rPr>
-        <w:t>"('</w:t>
-      </w:r>
-      <w:proofErr w:type="spellStart"/>
-      <w:r>
-        <w:rPr>
-          <w:rFonts w:ascii="Consolas" w:eastAsia="Times New Roman" w:hAnsi="Consolas" w:cs="Times New Roman"/>
-          <w:color w:val="CE9178"/>
-          <w:sz w:val="21"/>
-          <w:szCs w:val="21"/>
-          <w:lang w:val="en-GB"/>
-        </w:rPr>
-        <w:t>Glascow</w:t>
-      </w:r>
-      <w:proofErr w:type="spellEnd"/>
-      <w:r>
-        <w:rPr>
-          <w:rFonts w:ascii="Consolas" w:eastAsia="Times New Roman" w:hAnsi="Consolas" w:cs="Times New Roman"/>
-          <w:color w:val="CE9178"/>
-          <w:sz w:val="21"/>
-          <w:szCs w:val="21"/>
-          <w:lang w:val="en-GB"/>
-        </w:rPr>
-        <w:t xml:space="preserve"> coma scale motor response', 'mean')_4.0"</w:t>
+        <w:t>"('Glascow coma scale motor response', 'mean')_4.0"</w:t>
       </w:r>
       <w:r>
         <w:rPr>
@@ -3295,29 +2916,7 @@
           <w:szCs w:val="21"/>
           <w:lang w:val="en-GB"/>
         </w:rPr>
-        <w:t>"('</w:t>
-      </w:r>
-      <w:proofErr w:type="spellStart"/>
-      <w:r>
-        <w:rPr>
-          <w:rFonts w:ascii="Consolas" w:eastAsia="Times New Roman" w:hAnsi="Consolas" w:cs="Times New Roman"/>
-          <w:color w:val="CE9178"/>
-          <w:sz w:val="21"/>
-          <w:szCs w:val="21"/>
-          <w:lang w:val="en-GB"/>
-        </w:rPr>
-        <w:t>Glascow</w:t>
-      </w:r>
-      <w:proofErr w:type="spellEnd"/>
-      <w:r>
-        <w:rPr>
-          <w:rFonts w:ascii="Consolas" w:eastAsia="Times New Roman" w:hAnsi="Consolas" w:cs="Times New Roman"/>
-          <w:color w:val="CE9178"/>
-          <w:sz w:val="21"/>
-          <w:szCs w:val="21"/>
-          <w:lang w:val="en-GB"/>
-        </w:rPr>
-        <w:t xml:space="preserve"> coma scale motor response', 'mean')_5.0"</w:t>
+        <w:t>"('Glascow coma scale motor response', 'mean')_5.0"</w:t>
       </w:r>
       <w:r>
         <w:rPr>
@@ -3360,29 +2959,7 @@
           <w:szCs w:val="21"/>
           <w:lang w:val="en-GB"/>
         </w:rPr>
-        <w:t>"('</w:t>
-      </w:r>
-      <w:proofErr w:type="spellStart"/>
-      <w:r>
-        <w:rPr>
-          <w:rFonts w:ascii="Consolas" w:eastAsia="Times New Roman" w:hAnsi="Consolas" w:cs="Times New Roman"/>
-          <w:color w:val="CE9178"/>
-          <w:sz w:val="21"/>
-          <w:szCs w:val="21"/>
-          <w:lang w:val="en-GB"/>
-        </w:rPr>
-        <w:t>Glascow</w:t>
-      </w:r>
-      <w:proofErr w:type="spellEnd"/>
-      <w:r>
-        <w:rPr>
-          <w:rFonts w:ascii="Consolas" w:eastAsia="Times New Roman" w:hAnsi="Consolas" w:cs="Times New Roman"/>
-          <w:color w:val="CE9178"/>
-          <w:sz w:val="21"/>
-          <w:szCs w:val="21"/>
-          <w:lang w:val="en-GB"/>
-        </w:rPr>
-        <w:t xml:space="preserve"> coma scale motor response', 'mean')_6.0"</w:t>
+        <w:t>"('Glascow coma scale motor response', 'mean')_6.0"</w:t>
       </w:r>
       <w:r>
         <w:rPr>
@@ -3425,29 +3002,7 @@
           <w:szCs w:val="21"/>
           <w:lang w:val="en-GB"/>
         </w:rPr>
-        <w:t>"('</w:t>
-      </w:r>
-      <w:proofErr w:type="spellStart"/>
-      <w:r>
-        <w:rPr>
-          <w:rFonts w:ascii="Consolas" w:eastAsia="Times New Roman" w:hAnsi="Consolas" w:cs="Times New Roman"/>
-          <w:color w:val="CE9178"/>
-          <w:sz w:val="21"/>
-          <w:szCs w:val="21"/>
-          <w:lang w:val="en-GB"/>
-        </w:rPr>
-        <w:t>Glascow</w:t>
-      </w:r>
-      <w:proofErr w:type="spellEnd"/>
-      <w:r>
-        <w:rPr>
-          <w:rFonts w:ascii="Consolas" w:eastAsia="Times New Roman" w:hAnsi="Consolas" w:cs="Times New Roman"/>
-          <w:color w:val="CE9178"/>
-          <w:sz w:val="21"/>
-          <w:szCs w:val="21"/>
-          <w:lang w:val="en-GB"/>
-        </w:rPr>
-        <w:t xml:space="preserve"> coma scale total', 'mean')_3.0"</w:t>
+        <w:t>"('Glascow coma scale total', 'mean')_3.0"</w:t>
       </w:r>
       <w:r>
         <w:rPr>
@@ -3490,29 +3045,7 @@
           <w:szCs w:val="21"/>
           <w:lang w:val="en-GB"/>
         </w:rPr>
-        <w:t>"('</w:t>
-      </w:r>
-      <w:proofErr w:type="spellStart"/>
-      <w:r>
-        <w:rPr>
-          <w:rFonts w:ascii="Consolas" w:eastAsia="Times New Roman" w:hAnsi="Consolas" w:cs="Times New Roman"/>
-          <w:color w:val="CE9178"/>
-          <w:sz w:val="21"/>
-          <w:szCs w:val="21"/>
-          <w:lang w:val="en-GB"/>
-        </w:rPr>
-        <w:t>Glascow</w:t>
-      </w:r>
-      <w:proofErr w:type="spellEnd"/>
-      <w:r>
-        <w:rPr>
-          <w:rFonts w:ascii="Consolas" w:eastAsia="Times New Roman" w:hAnsi="Consolas" w:cs="Times New Roman"/>
-          <w:color w:val="CE9178"/>
-          <w:sz w:val="21"/>
-          <w:szCs w:val="21"/>
-          <w:lang w:val="en-GB"/>
-        </w:rPr>
-        <w:t xml:space="preserve"> coma scale total', 'mean')_4.0"</w:t>
+        <w:t>"('Glascow coma scale total', 'mean')_4.0"</w:t>
       </w:r>
       <w:r>
         <w:rPr>
@@ -3555,29 +3088,7 @@
           <w:szCs w:val="21"/>
           <w:lang w:val="en-GB"/>
         </w:rPr>
-        <w:t>"('</w:t>
-      </w:r>
-      <w:proofErr w:type="spellStart"/>
-      <w:r>
-        <w:rPr>
-          <w:rFonts w:ascii="Consolas" w:eastAsia="Times New Roman" w:hAnsi="Consolas" w:cs="Times New Roman"/>
-          <w:color w:val="CE9178"/>
-          <w:sz w:val="21"/>
-          <w:szCs w:val="21"/>
-          <w:lang w:val="en-GB"/>
-        </w:rPr>
-        <w:t>Glascow</w:t>
-      </w:r>
-      <w:proofErr w:type="spellEnd"/>
-      <w:r>
-        <w:rPr>
-          <w:rFonts w:ascii="Consolas" w:eastAsia="Times New Roman" w:hAnsi="Consolas" w:cs="Times New Roman"/>
-          <w:color w:val="CE9178"/>
-          <w:sz w:val="21"/>
-          <w:szCs w:val="21"/>
-          <w:lang w:val="en-GB"/>
-        </w:rPr>
-        <w:t xml:space="preserve"> coma scale total', 'mean')_5.0"</w:t>
+        <w:t>"('Glascow coma scale total', 'mean')_5.0"</w:t>
       </w:r>
       <w:r>
         <w:rPr>
@@ -3620,29 +3131,7 @@
           <w:szCs w:val="21"/>
           <w:lang w:val="en-GB"/>
         </w:rPr>
-        <w:t>"('</w:t>
-      </w:r>
-      <w:proofErr w:type="spellStart"/>
-      <w:r>
-        <w:rPr>
-          <w:rFonts w:ascii="Consolas" w:eastAsia="Times New Roman" w:hAnsi="Consolas" w:cs="Times New Roman"/>
-          <w:color w:val="CE9178"/>
-          <w:sz w:val="21"/>
-          <w:szCs w:val="21"/>
-          <w:lang w:val="en-GB"/>
-        </w:rPr>
-        <w:t>Glascow</w:t>
-      </w:r>
-      <w:proofErr w:type="spellEnd"/>
-      <w:r>
-        <w:rPr>
-          <w:rFonts w:ascii="Consolas" w:eastAsia="Times New Roman" w:hAnsi="Consolas" w:cs="Times New Roman"/>
-          <w:color w:val="CE9178"/>
-          <w:sz w:val="21"/>
-          <w:szCs w:val="21"/>
-          <w:lang w:val="en-GB"/>
-        </w:rPr>
-        <w:t xml:space="preserve"> coma scale total', 'mean')_6.0"</w:t>
+        <w:t>"('Glascow coma scale total', 'mean')_6.0"</w:t>
       </w:r>
       <w:r>
         <w:rPr>
@@ -3685,29 +3174,7 @@
           <w:szCs w:val="21"/>
           <w:lang w:val="en-GB"/>
         </w:rPr>
-        <w:t>"('</w:t>
-      </w:r>
-      <w:proofErr w:type="spellStart"/>
-      <w:r>
-        <w:rPr>
-          <w:rFonts w:ascii="Consolas" w:eastAsia="Times New Roman" w:hAnsi="Consolas" w:cs="Times New Roman"/>
-          <w:color w:val="CE9178"/>
-          <w:sz w:val="21"/>
-          <w:szCs w:val="21"/>
-          <w:lang w:val="en-GB"/>
-        </w:rPr>
-        <w:t>Glascow</w:t>
-      </w:r>
-      <w:proofErr w:type="spellEnd"/>
-      <w:r>
-        <w:rPr>
-          <w:rFonts w:ascii="Consolas" w:eastAsia="Times New Roman" w:hAnsi="Consolas" w:cs="Times New Roman"/>
-          <w:color w:val="CE9178"/>
-          <w:sz w:val="21"/>
-          <w:szCs w:val="21"/>
-          <w:lang w:val="en-GB"/>
-        </w:rPr>
-        <w:t xml:space="preserve"> coma scale total', 'mean')_7.0"</w:t>
+        <w:t>"('Glascow coma scale total', 'mean')_7.0"</w:t>
       </w:r>
       <w:r>
         <w:rPr>
@@ -3750,29 +3217,7 @@
           <w:szCs w:val="21"/>
           <w:lang w:val="en-GB"/>
         </w:rPr>
-        <w:t>"('</w:t>
-      </w:r>
-      <w:proofErr w:type="spellStart"/>
-      <w:r>
-        <w:rPr>
-          <w:rFonts w:ascii="Consolas" w:eastAsia="Times New Roman" w:hAnsi="Consolas" w:cs="Times New Roman"/>
-          <w:color w:val="CE9178"/>
-          <w:sz w:val="21"/>
-          <w:szCs w:val="21"/>
-          <w:lang w:val="en-GB"/>
-        </w:rPr>
-        <w:t>Glascow</w:t>
-      </w:r>
-      <w:proofErr w:type="spellEnd"/>
-      <w:r>
-        <w:rPr>
-          <w:rFonts w:ascii="Consolas" w:eastAsia="Times New Roman" w:hAnsi="Consolas" w:cs="Times New Roman"/>
-          <w:color w:val="CE9178"/>
-          <w:sz w:val="21"/>
-          <w:szCs w:val="21"/>
-          <w:lang w:val="en-GB"/>
-        </w:rPr>
-        <w:t xml:space="preserve"> coma scale total', 'mean')_8.0"</w:t>
+        <w:t>"('Glascow coma scale total', 'mean')_8.0"</w:t>
       </w:r>
       <w:r>
         <w:rPr>
@@ -3815,29 +3260,7 @@
           <w:szCs w:val="21"/>
           <w:lang w:val="en-GB"/>
         </w:rPr>
-        <w:t>"('</w:t>
-      </w:r>
-      <w:proofErr w:type="spellStart"/>
-      <w:r>
-        <w:rPr>
-          <w:rFonts w:ascii="Consolas" w:eastAsia="Times New Roman" w:hAnsi="Consolas" w:cs="Times New Roman"/>
-          <w:color w:val="CE9178"/>
-          <w:sz w:val="21"/>
-          <w:szCs w:val="21"/>
-          <w:lang w:val="en-GB"/>
-        </w:rPr>
-        <w:t>Glascow</w:t>
-      </w:r>
-      <w:proofErr w:type="spellEnd"/>
-      <w:r>
-        <w:rPr>
-          <w:rFonts w:ascii="Consolas" w:eastAsia="Times New Roman" w:hAnsi="Consolas" w:cs="Times New Roman"/>
-          <w:color w:val="CE9178"/>
-          <w:sz w:val="21"/>
-          <w:szCs w:val="21"/>
-          <w:lang w:val="en-GB"/>
-        </w:rPr>
-        <w:t xml:space="preserve"> coma scale total', 'mean')_9.0"</w:t>
+        <w:t>"('Glascow coma scale total', 'mean')_9.0"</w:t>
       </w:r>
       <w:r>
         <w:rPr>
@@ -3880,29 +3303,7 @@
           <w:szCs w:val="21"/>
           <w:lang w:val="en-GB"/>
         </w:rPr>
-        <w:t>"('</w:t>
-      </w:r>
-      <w:proofErr w:type="spellStart"/>
-      <w:r>
-        <w:rPr>
-          <w:rFonts w:ascii="Consolas" w:eastAsia="Times New Roman" w:hAnsi="Consolas" w:cs="Times New Roman"/>
-          <w:color w:val="CE9178"/>
-          <w:sz w:val="21"/>
-          <w:szCs w:val="21"/>
-          <w:lang w:val="en-GB"/>
-        </w:rPr>
-        <w:t>Glascow</w:t>
-      </w:r>
-      <w:proofErr w:type="spellEnd"/>
-      <w:r>
-        <w:rPr>
-          <w:rFonts w:ascii="Consolas" w:eastAsia="Times New Roman" w:hAnsi="Consolas" w:cs="Times New Roman"/>
-          <w:color w:val="CE9178"/>
-          <w:sz w:val="21"/>
-          <w:szCs w:val="21"/>
-          <w:lang w:val="en-GB"/>
-        </w:rPr>
-        <w:t xml:space="preserve"> coma scale total', 'mean')_10.0"</w:t>
+        <w:t>"('Glascow coma scale total', 'mean')_10.0"</w:t>
       </w:r>
       <w:r>
         <w:rPr>
@@ -3945,29 +3346,7 @@
           <w:szCs w:val="21"/>
           <w:lang w:val="en-GB"/>
         </w:rPr>
-        <w:t>"('</w:t>
-      </w:r>
-      <w:proofErr w:type="spellStart"/>
-      <w:r>
-        <w:rPr>
-          <w:rFonts w:ascii="Consolas" w:eastAsia="Times New Roman" w:hAnsi="Consolas" w:cs="Times New Roman"/>
-          <w:color w:val="CE9178"/>
-          <w:sz w:val="21"/>
-          <w:szCs w:val="21"/>
-          <w:lang w:val="en-GB"/>
-        </w:rPr>
-        <w:t>Glascow</w:t>
-      </w:r>
-      <w:proofErr w:type="spellEnd"/>
-      <w:r>
-        <w:rPr>
-          <w:rFonts w:ascii="Consolas" w:eastAsia="Times New Roman" w:hAnsi="Consolas" w:cs="Times New Roman"/>
-          <w:color w:val="CE9178"/>
-          <w:sz w:val="21"/>
-          <w:szCs w:val="21"/>
-          <w:lang w:val="en-GB"/>
-        </w:rPr>
-        <w:t xml:space="preserve"> coma scale total', 'mean')_11.0"</w:t>
+        <w:t>"('Glascow coma scale total', 'mean')_11.0"</w:t>
       </w:r>
       <w:r>
         <w:rPr>
@@ -4010,29 +3389,7 @@
           <w:szCs w:val="21"/>
           <w:lang w:val="en-GB"/>
         </w:rPr>
-        <w:t>"('</w:t>
-      </w:r>
-      <w:proofErr w:type="spellStart"/>
-      <w:r>
-        <w:rPr>
-          <w:rFonts w:ascii="Consolas" w:eastAsia="Times New Roman" w:hAnsi="Consolas" w:cs="Times New Roman"/>
-          <w:color w:val="CE9178"/>
-          <w:sz w:val="21"/>
-          <w:szCs w:val="21"/>
-          <w:lang w:val="en-GB"/>
-        </w:rPr>
-        <w:t>Glascow</w:t>
-      </w:r>
-      <w:proofErr w:type="spellEnd"/>
-      <w:r>
-        <w:rPr>
-          <w:rFonts w:ascii="Consolas" w:eastAsia="Times New Roman" w:hAnsi="Consolas" w:cs="Times New Roman"/>
-          <w:color w:val="CE9178"/>
-          <w:sz w:val="21"/>
-          <w:szCs w:val="21"/>
-          <w:lang w:val="en-GB"/>
-        </w:rPr>
-        <w:t xml:space="preserve"> coma scale total', 'mean')_12.0"</w:t>
+        <w:t>"('Glascow coma scale total', 'mean')_12.0"</w:t>
       </w:r>
       <w:r>
         <w:rPr>
@@ -4075,29 +3432,7 @@
           <w:szCs w:val="21"/>
           <w:lang w:val="en-GB"/>
         </w:rPr>
-        <w:t>"('</w:t>
-      </w:r>
-      <w:proofErr w:type="spellStart"/>
-      <w:r>
-        <w:rPr>
-          <w:rFonts w:ascii="Consolas" w:eastAsia="Times New Roman" w:hAnsi="Consolas" w:cs="Times New Roman"/>
-          <w:color w:val="CE9178"/>
-          <w:sz w:val="21"/>
-          <w:szCs w:val="21"/>
-          <w:lang w:val="en-GB"/>
-        </w:rPr>
-        <w:t>Glascow</w:t>
-      </w:r>
-      <w:proofErr w:type="spellEnd"/>
-      <w:r>
-        <w:rPr>
-          <w:rFonts w:ascii="Consolas" w:eastAsia="Times New Roman" w:hAnsi="Consolas" w:cs="Times New Roman"/>
-          <w:color w:val="CE9178"/>
-          <w:sz w:val="21"/>
-          <w:szCs w:val="21"/>
-          <w:lang w:val="en-GB"/>
-        </w:rPr>
-        <w:t xml:space="preserve"> coma scale total', 'mean')_13.0"</w:t>
+        <w:t>"('Glascow coma scale total', 'mean')_13.0"</w:t>
       </w:r>
       <w:r>
         <w:rPr>
@@ -4140,29 +3475,7 @@
           <w:szCs w:val="21"/>
           <w:lang w:val="en-GB"/>
         </w:rPr>
-        <w:t>"('</w:t>
-      </w:r>
-      <w:proofErr w:type="spellStart"/>
-      <w:r>
-        <w:rPr>
-          <w:rFonts w:ascii="Consolas" w:eastAsia="Times New Roman" w:hAnsi="Consolas" w:cs="Times New Roman"/>
-          <w:color w:val="CE9178"/>
-          <w:sz w:val="21"/>
-          <w:szCs w:val="21"/>
-          <w:lang w:val="en-GB"/>
-        </w:rPr>
-        <w:t>Glascow</w:t>
-      </w:r>
-      <w:proofErr w:type="spellEnd"/>
-      <w:r>
-        <w:rPr>
-          <w:rFonts w:ascii="Consolas" w:eastAsia="Times New Roman" w:hAnsi="Consolas" w:cs="Times New Roman"/>
-          <w:color w:val="CE9178"/>
-          <w:sz w:val="21"/>
-          <w:szCs w:val="21"/>
-          <w:lang w:val="en-GB"/>
-        </w:rPr>
-        <w:t xml:space="preserve"> coma scale total', 'mean')_14.0"</w:t>
+        <w:t>"('Glascow coma scale total', 'mean')_14.0"</w:t>
       </w:r>
       <w:r>
         <w:rPr>
@@ -4205,29 +3518,7 @@
           <w:szCs w:val="21"/>
           <w:lang w:val="en-GB"/>
         </w:rPr>
-        <w:t>"('</w:t>
-      </w:r>
-      <w:proofErr w:type="spellStart"/>
-      <w:r>
-        <w:rPr>
-          <w:rFonts w:ascii="Consolas" w:eastAsia="Times New Roman" w:hAnsi="Consolas" w:cs="Times New Roman"/>
-          <w:color w:val="CE9178"/>
-          <w:sz w:val="21"/>
-          <w:szCs w:val="21"/>
-          <w:lang w:val="en-GB"/>
-        </w:rPr>
-        <w:t>Glascow</w:t>
-      </w:r>
-      <w:proofErr w:type="spellEnd"/>
-      <w:r>
-        <w:rPr>
-          <w:rFonts w:ascii="Consolas" w:eastAsia="Times New Roman" w:hAnsi="Consolas" w:cs="Times New Roman"/>
-          <w:color w:val="CE9178"/>
-          <w:sz w:val="21"/>
-          <w:szCs w:val="21"/>
-          <w:lang w:val="en-GB"/>
-        </w:rPr>
-        <w:t xml:space="preserve"> coma scale total', 'mean')_15.0"</w:t>
+        <w:t>"('Glascow coma scale total', 'mean')_15.0"</w:t>
       </w:r>
       <w:r>
         <w:rPr>
@@ -4270,29 +3561,7 @@
           <w:szCs w:val="21"/>
           <w:lang w:val="en-GB"/>
         </w:rPr>
-        <w:t>"('</w:t>
-      </w:r>
-      <w:proofErr w:type="spellStart"/>
-      <w:r>
-        <w:rPr>
-          <w:rFonts w:ascii="Consolas" w:eastAsia="Times New Roman" w:hAnsi="Consolas" w:cs="Times New Roman"/>
-          <w:color w:val="CE9178"/>
-          <w:sz w:val="21"/>
-          <w:szCs w:val="21"/>
-          <w:lang w:val="en-GB"/>
-        </w:rPr>
-        <w:t>Glascow</w:t>
-      </w:r>
-      <w:proofErr w:type="spellEnd"/>
-      <w:r>
-        <w:rPr>
-          <w:rFonts w:ascii="Consolas" w:eastAsia="Times New Roman" w:hAnsi="Consolas" w:cs="Times New Roman"/>
-          <w:color w:val="CE9178"/>
-          <w:sz w:val="21"/>
-          <w:szCs w:val="21"/>
-          <w:lang w:val="en-GB"/>
-        </w:rPr>
-        <w:t xml:space="preserve"> coma scale verbal response', 'mean')_1.0"</w:t>
+        <w:t>"('Glascow coma scale verbal response', 'mean')_1.0"</w:t>
       </w:r>
       <w:r>
         <w:rPr>
@@ -4335,29 +3604,7 @@
           <w:szCs w:val="21"/>
           <w:lang w:val="en-GB"/>
         </w:rPr>
-        <w:t>"('</w:t>
-      </w:r>
-      <w:proofErr w:type="spellStart"/>
-      <w:r>
-        <w:rPr>
-          <w:rFonts w:ascii="Consolas" w:eastAsia="Times New Roman" w:hAnsi="Consolas" w:cs="Times New Roman"/>
-          <w:color w:val="CE9178"/>
-          <w:sz w:val="21"/>
-          <w:szCs w:val="21"/>
-          <w:lang w:val="en-GB"/>
-        </w:rPr>
-        <w:t>Glascow</w:t>
-      </w:r>
-      <w:proofErr w:type="spellEnd"/>
-      <w:r>
-        <w:rPr>
-          <w:rFonts w:ascii="Consolas" w:eastAsia="Times New Roman" w:hAnsi="Consolas" w:cs="Times New Roman"/>
-          <w:color w:val="CE9178"/>
-          <w:sz w:val="21"/>
-          <w:szCs w:val="21"/>
-          <w:lang w:val="en-GB"/>
-        </w:rPr>
-        <w:t xml:space="preserve"> coma scale verbal response', 'mean')_2.0"</w:t>
+        <w:t>"('Glascow coma scale verbal response', 'mean')_2.0"</w:t>
       </w:r>
       <w:r>
         <w:rPr>
@@ -4400,29 +3647,7 @@
           <w:szCs w:val="21"/>
           <w:lang w:val="en-GB"/>
         </w:rPr>
-        <w:t>"('</w:t>
-      </w:r>
-      <w:proofErr w:type="spellStart"/>
-      <w:r>
-        <w:rPr>
-          <w:rFonts w:ascii="Consolas" w:eastAsia="Times New Roman" w:hAnsi="Consolas" w:cs="Times New Roman"/>
-          <w:color w:val="CE9178"/>
-          <w:sz w:val="21"/>
-          <w:szCs w:val="21"/>
-          <w:lang w:val="en-GB"/>
-        </w:rPr>
-        <w:t>Glascow</w:t>
-      </w:r>
-      <w:proofErr w:type="spellEnd"/>
-      <w:r>
-        <w:rPr>
-          <w:rFonts w:ascii="Consolas" w:eastAsia="Times New Roman" w:hAnsi="Consolas" w:cs="Times New Roman"/>
-          <w:color w:val="CE9178"/>
-          <w:sz w:val="21"/>
-          <w:szCs w:val="21"/>
-          <w:lang w:val="en-GB"/>
-        </w:rPr>
-        <w:t xml:space="preserve"> coma scale verbal response', 'mean')_3.0"</w:t>
+        <w:t>"('Glascow coma scale verbal response', 'mean')_3.0"</w:t>
       </w:r>
       <w:r>
         <w:rPr>
@@ -4465,29 +3690,7 @@
           <w:szCs w:val="21"/>
           <w:lang w:val="en-GB"/>
         </w:rPr>
-        <w:t>"('</w:t>
-      </w:r>
-      <w:proofErr w:type="spellStart"/>
-      <w:r>
-        <w:rPr>
-          <w:rFonts w:ascii="Consolas" w:eastAsia="Times New Roman" w:hAnsi="Consolas" w:cs="Times New Roman"/>
-          <w:color w:val="CE9178"/>
-          <w:sz w:val="21"/>
-          <w:szCs w:val="21"/>
-          <w:lang w:val="en-GB"/>
-        </w:rPr>
-        <w:t>Glascow</w:t>
-      </w:r>
-      <w:proofErr w:type="spellEnd"/>
-      <w:r>
-        <w:rPr>
-          <w:rFonts w:ascii="Consolas" w:eastAsia="Times New Roman" w:hAnsi="Consolas" w:cs="Times New Roman"/>
-          <w:color w:val="CE9178"/>
-          <w:sz w:val="21"/>
-          <w:szCs w:val="21"/>
-          <w:lang w:val="en-GB"/>
-        </w:rPr>
-        <w:t xml:space="preserve"> coma scale verbal response', 'mean')_4.0"</w:t>
+        <w:t>"('Glascow coma scale verbal response', 'mean')_4.0"</w:t>
       </w:r>
       <w:r>
         <w:rPr>
@@ -4530,29 +3733,7 @@
           <w:szCs w:val="21"/>
           <w:lang w:val="en-GB"/>
         </w:rPr>
-        <w:t>"('</w:t>
-      </w:r>
-      <w:proofErr w:type="spellStart"/>
-      <w:r>
-        <w:rPr>
-          <w:rFonts w:ascii="Consolas" w:eastAsia="Times New Roman" w:hAnsi="Consolas" w:cs="Times New Roman"/>
-          <w:color w:val="CE9178"/>
-          <w:sz w:val="21"/>
-          <w:szCs w:val="21"/>
-          <w:lang w:val="en-GB"/>
-        </w:rPr>
-        <w:t>Glascow</w:t>
-      </w:r>
-      <w:proofErr w:type="spellEnd"/>
-      <w:r>
-        <w:rPr>
-          <w:rFonts w:ascii="Consolas" w:eastAsia="Times New Roman" w:hAnsi="Consolas" w:cs="Times New Roman"/>
-          <w:color w:val="CE9178"/>
-          <w:sz w:val="21"/>
-          <w:szCs w:val="21"/>
-          <w:lang w:val="en-GB"/>
-        </w:rPr>
-        <w:t xml:space="preserve"> coma scale verbal response', 'mean')_5.0"</w:t>
+        <w:t>"('Glascow coma scale verbal response', 'mean')_5.0"</w:t>
       </w:r>
       <w:r>
         <w:rPr>
@@ -4660,6 +3841,19 @@
       <w:bookmarkEnd w:id="4"/>
     </w:p>
     <w:p/>
+    <w:p>
+      <w:r>
+        <w:t>Univariate and multivariate</w:t>
+      </w:r>
+      <w:r>
+        <w:t xml:space="preserve"> </w:t>
+      </w:r>
+    </w:p>
+    <w:p>
+      <w:r>
+        <w:t>MICE is a multivariate problem</w:t>
+      </w:r>
+    </w:p>
     <w:sectPr>
       <w:pgSz w:w="12240" w:h="15840"/>
       <w:pgMar w:top="1440" w:right="1440" w:bottom="1440" w:left="1440" w:header="708" w:footer="708" w:gutter="0"/>

</xml_diff>